<commit_message>
Making sure everything is pushed
</commit_message>
<xml_diff>
--- a/DA-2/DOC_DA2.docx
+++ b/DA-2/DOC_DA2.docx
@@ -24567,7 +24567,7 @@
               <w:pStyle w:val="NoSpacing"/>
             </w:pPr>
             <w:r>
-              <w:t>https://github.com/martinjaime/CpE301_Assignments2016S.git</w:t>
+              <w:t>https://github.com/isaiasmoioso/CPE-301.git</w:t>
             </w:r>
           </w:p>
         </w:tc>
@@ -24582,6 +24582,8 @@
       <w:pPr>
         <w:pStyle w:val="NoSpacing"/>
       </w:pPr>
+      <w:bookmarkStart w:id="0" w:name="_GoBack"/>
+      <w:bookmarkEnd w:id="0"/>
     </w:p>
     <w:p>
       <w:pPr>
@@ -24617,8 +24619,6 @@
         <w:pStyle w:val="NoSpacing"/>
         <w:jc w:val="right"/>
       </w:pPr>
-      <w:bookmarkStart w:id="0" w:name="_GoBack"/>
-      <w:bookmarkEnd w:id="0"/>
     </w:p>
     <w:sectPr>
       <w:pgSz w:w="12240" w:h="15840"/>

</xml_diff>